<commit_message>
Added GUI and Controller Component Tests. Updated table of tables.
</commit_message>
<xml_diff>
--- a/Test Plan/Jesse Tables v2.0.docx
+++ b/Test Plan/Jesse Tables v2.0.docx
@@ -6,8 +6,6 @@
       <w:pPr>
         <w:pStyle w:val="Heading2"/>
       </w:pPr>
-      <w:bookmarkStart w:id="0" w:name="_GoBack"/>
-      <w:bookmarkEnd w:id="0"/>
       <w:r>
         <w:t>GUI Import</w:t>
       </w:r>
@@ -107,13 +105,7 @@
           </w:tcPr>
           <w:p>
             <w:r>
-              <w:t>G</w:t>
-            </w:r>
-            <w:r>
-              <w:t>IMP</w:t>
-            </w:r>
-            <w:r>
-              <w:t>1</w:t>
+              <w:t>GIMP1</w:t>
             </w:r>
           </w:p>
         </w:tc>
@@ -285,10 +277,7 @@
           </w:tcPr>
           <w:p>
             <w:r>
-              <w:t>GIMP</w:t>
-            </w:r>
-            <w:r>
-              <w:t>2</w:t>
+              <w:t>GIMP2</w:t>
             </w:r>
           </w:p>
         </w:tc>
@@ -3823,27 +3812,21 @@
               <w:cnfStyle w:val="000000100000" w:firstRow="0" w:lastRow="0" w:firstColumn="0" w:lastColumn="0" w:oddVBand="0" w:evenVBand="0" w:oddHBand="1" w:evenHBand="0" w:firstRowFirstColumn="0" w:firstRowLastColumn="0" w:lastRowFirstColumn="0" w:lastRowLastColumn="0"/>
             </w:pPr>
             <w:r>
-              <w:t>Pass a Printer config object with values within boundary</w:t>
-            </w:r>
-            <w:r>
-              <w:t xml:space="preserve"> to PrinterConfig.save()</w:t>
-            </w:r>
-          </w:p>
-          <w:p>
-            <w:pPr>
-              <w:pStyle w:val="ListParagraph"/>
-              <w:numPr>
-                <w:ilvl w:val="0"/>
-                <w:numId w:val="1"/>
-              </w:numPr>
-              <w:jc w:val="left"/>
-              <w:cnfStyle w:val="000000100000" w:firstRow="0" w:lastRow="0" w:firstColumn="0" w:lastColumn="0" w:oddVBand="0" w:evenVBand="0" w:oddHBand="1" w:evenHBand="0" w:firstRowFirstColumn="0" w:firstRowLastColumn="0" w:lastRowFirstColumn="0" w:lastRowLastColumn="0"/>
-            </w:pPr>
-            <w:r>
-              <w:t>Pass a Printer config object with values exceeding boundary</w:t>
-            </w:r>
-            <w:r>
-              <w:t xml:space="preserve"> to PrinterConfig.save()</w:t>
+              <w:t>Pass a Printer config object with values within boundary to PrinterConfig.save()</w:t>
+            </w:r>
+          </w:p>
+          <w:p>
+            <w:pPr>
+              <w:pStyle w:val="ListParagraph"/>
+              <w:numPr>
+                <w:ilvl w:val="0"/>
+                <w:numId w:val="1"/>
+              </w:numPr>
+              <w:jc w:val="left"/>
+              <w:cnfStyle w:val="000000100000" w:firstRow="0" w:lastRow="0" w:firstColumn="0" w:lastColumn="0" w:oddVBand="0" w:evenVBand="0" w:oddHBand="1" w:evenHBand="0" w:firstRowFirstColumn="0" w:firstRowLastColumn="0" w:lastRowFirstColumn="0" w:lastRowLastColumn="0"/>
+            </w:pPr>
+            <w:r>
+              <w:t>Pass a Printer config object with values exceeding boundary to PrinterConfig.save()</w:t>
             </w:r>
           </w:p>
         </w:tc>
@@ -3936,27 +3919,21 @@
               <w:cnfStyle w:val="000000000000" w:firstRow="0" w:lastRow="0" w:firstColumn="0" w:lastColumn="0" w:oddVBand="0" w:evenVBand="0" w:oddHBand="0" w:evenHBand="0" w:firstRowFirstColumn="0" w:firstRowLastColumn="0" w:lastRowFirstColumn="0" w:lastRowLastColumn="0"/>
             </w:pPr>
             <w:r>
-              <w:t>Pass valid string name</w:t>
-            </w:r>
-            <w:r>
-              <w:t xml:space="preserve"> to PrinterConfig.load()</w:t>
-            </w:r>
-          </w:p>
-          <w:p>
-            <w:pPr>
-              <w:pStyle w:val="ListParagraph"/>
-              <w:numPr>
-                <w:ilvl w:val="0"/>
-                <w:numId w:val="1"/>
-              </w:numPr>
-              <w:jc w:val="left"/>
-              <w:cnfStyle w:val="000000000000" w:firstRow="0" w:lastRow="0" w:firstColumn="0" w:lastColumn="0" w:oddVBand="0" w:evenVBand="0" w:oddHBand="0" w:evenHBand="0" w:firstRowFirstColumn="0" w:firstRowLastColumn="0" w:lastRowFirstColumn="0" w:lastRowLastColumn="0"/>
-            </w:pPr>
-            <w:r>
-              <w:t>Pass invalid string name</w:t>
-            </w:r>
-            <w:r>
-              <w:t xml:space="preserve"> to PrinterConfig.load()</w:t>
+              <w:t>Pass valid string name to PrinterConfig.load()</w:t>
+            </w:r>
+          </w:p>
+          <w:p>
+            <w:pPr>
+              <w:pStyle w:val="ListParagraph"/>
+              <w:numPr>
+                <w:ilvl w:val="0"/>
+                <w:numId w:val="1"/>
+              </w:numPr>
+              <w:jc w:val="left"/>
+              <w:cnfStyle w:val="000000000000" w:firstRow="0" w:lastRow="0" w:firstColumn="0" w:lastColumn="0" w:oddVBand="0" w:evenVBand="0" w:oddHBand="0" w:evenHBand="0" w:firstRowFirstColumn="0" w:firstRowLastColumn="0" w:lastRowFirstColumn="0" w:lastRowLastColumn="0"/>
+            </w:pPr>
+            <w:r>
+              <w:t>Pass invalid string name to PrinterConfig.load()</w:t>
             </w:r>
           </w:p>
         </w:tc>
@@ -4052,27 +4029,21 @@
               <w:cnfStyle w:val="000000100000" w:firstRow="0" w:lastRow="0" w:firstColumn="0" w:lastColumn="0" w:oddVBand="0" w:evenVBand="0" w:oddHBand="1" w:evenHBand="0" w:firstRowFirstColumn="0" w:firstRowLastColumn="0" w:lastRowFirstColumn="0" w:lastRowLastColumn="0"/>
             </w:pPr>
             <w:r>
-              <w:t>Pass valid string name</w:t>
-            </w:r>
-            <w:r>
-              <w:t xml:space="preserve"> to PrinterConfig.delete()</w:t>
-            </w:r>
-          </w:p>
-          <w:p>
-            <w:pPr>
-              <w:pStyle w:val="ListParagraph"/>
-              <w:numPr>
-                <w:ilvl w:val="0"/>
-                <w:numId w:val="1"/>
-              </w:numPr>
-              <w:jc w:val="left"/>
-              <w:cnfStyle w:val="000000100000" w:firstRow="0" w:lastRow="0" w:firstColumn="0" w:lastColumn="0" w:oddVBand="0" w:evenVBand="0" w:oddHBand="1" w:evenHBand="0" w:firstRowFirstColumn="0" w:firstRowLastColumn="0" w:lastRowFirstColumn="0" w:lastRowLastColumn="0"/>
-            </w:pPr>
-            <w:r>
-              <w:t>Pass invalid string name</w:t>
-            </w:r>
-            <w:r>
-              <w:t xml:space="preserve"> to PrinterConfig.delete()</w:t>
+              <w:t>Pass valid string name to PrinterConfig.delete()</w:t>
+            </w:r>
+          </w:p>
+          <w:p>
+            <w:pPr>
+              <w:pStyle w:val="ListParagraph"/>
+              <w:numPr>
+                <w:ilvl w:val="0"/>
+                <w:numId w:val="1"/>
+              </w:numPr>
+              <w:jc w:val="left"/>
+              <w:cnfStyle w:val="000000100000" w:firstRow="0" w:lastRow="0" w:firstColumn="0" w:lastColumn="0" w:oddVBand="0" w:evenVBand="0" w:oddHBand="1" w:evenHBand="0" w:firstRowFirstColumn="0" w:firstRowLastColumn="0" w:lastRowFirstColumn="0" w:lastRowLastColumn="0"/>
+            </w:pPr>
+            <w:r>
+              <w:t>Pass invalid string name to PrinterConfig.delete()</w:t>
             </w:r>
           </w:p>
         </w:tc>
@@ -4151,10 +4122,7 @@
               <w:cnfStyle w:val="000000000000" w:firstRow="0" w:lastRow="0" w:firstColumn="0" w:lastColumn="0" w:oddVBand="0" w:evenVBand="0" w:oddHBand="0" w:evenHBand="0" w:firstRowFirstColumn="0" w:firstRowLastColumn="0" w:lastRowFirstColumn="0" w:lastRowLastColumn="0"/>
             </w:pPr>
             <w:r>
-              <w:t>Call the function</w:t>
-            </w:r>
-            <w:r>
-              <w:t xml:space="preserve"> to loadAvailablePrinters()</w:t>
+              <w:t>Call the function to loadAvailablePrinters()</w:t>
             </w:r>
           </w:p>
         </w:tc>
@@ -6397,7 +6365,430 @@
       <w:pPr>
         <w:pStyle w:val="Heading2"/>
       </w:pPr>
+      <w:r>
+        <w:t>GUI Subsystem</w:t>
+      </w:r>
     </w:p>
+    <w:tbl>
+      <w:tblPr>
+        <w:tblStyle w:val="LightShading-Accent5"/>
+        <w:tblW w:w="10661" w:type="dxa"/>
+        <w:tblInd w:w="-720" w:type="dxa"/>
+        <w:tblLayout w:type="fixed"/>
+        <w:tblLook w:val="04A0" w:firstRow="1" w:lastRow="0" w:firstColumn="1" w:lastColumn="0" w:noHBand="0" w:noVBand="1"/>
+      </w:tblPr>
+      <w:tblGrid>
+        <w:gridCol w:w="957"/>
+        <w:gridCol w:w="2464"/>
+        <w:gridCol w:w="2702"/>
+        <w:gridCol w:w="3008"/>
+        <w:gridCol w:w="1530"/>
+      </w:tblGrid>
+      <w:tr>
+        <w:trPr>
+          <w:cnfStyle w:val="100000000000" w:firstRow="1" w:lastRow="0" w:firstColumn="0" w:lastColumn="0" w:oddVBand="0" w:evenVBand="0" w:oddHBand="0" w:evenHBand="0" w:firstRowFirstColumn="0" w:firstRowLastColumn="0" w:lastRowFirstColumn="0" w:lastRowLastColumn="0"/>
+          <w:trHeight w:val="790"/>
+        </w:trPr>
+        <w:tc>
+          <w:tcPr>
+            <w:cnfStyle w:val="001000000000" w:firstRow="0" w:lastRow="0" w:firstColumn="1" w:lastColumn="0" w:oddVBand="0" w:evenVBand="0" w:oddHBand="0" w:evenHBand="0" w:firstRowFirstColumn="0" w:firstRowLastColumn="0" w:lastRowFirstColumn="0" w:lastRowLastColumn="0"/>
+            <w:tcW w:w="957" w:type="dxa"/>
+          </w:tcPr>
+          <w:p>
+            <w:bookmarkStart w:id="0" w:name="_GoBack"/>
+            <w:r>
+              <w:t>Test ID</w:t>
+            </w:r>
+          </w:p>
+        </w:tc>
+        <w:tc>
+          <w:tcPr>
+            <w:tcW w:w="2464" w:type="dxa"/>
+          </w:tcPr>
+          <w:p>
+            <w:pPr>
+              <w:cnfStyle w:val="100000000000" w:firstRow="1" w:lastRow="0" w:firstColumn="0" w:lastColumn="0" w:oddVBand="0" w:evenVBand="0" w:oddHBand="0" w:evenHBand="0" w:firstRowFirstColumn="0" w:firstRowLastColumn="0" w:lastRowFirstColumn="0" w:lastRowLastColumn="0"/>
+            </w:pPr>
+            <w:r>
+              <w:t>Input</w:t>
+            </w:r>
+          </w:p>
+        </w:tc>
+        <w:tc>
+          <w:tcPr>
+            <w:tcW w:w="2702" w:type="dxa"/>
+          </w:tcPr>
+          <w:p>
+            <w:pPr>
+              <w:cnfStyle w:val="100000000000" w:firstRow="1" w:lastRow="0" w:firstColumn="0" w:lastColumn="0" w:oddVBand="0" w:evenVBand="0" w:oddHBand="0" w:evenHBand="0" w:firstRowFirstColumn="0" w:firstRowLastColumn="0" w:lastRowFirstColumn="0" w:lastRowLastColumn="0"/>
+            </w:pPr>
+            <w:r>
+              <w:t>Expected Output/Action</w:t>
+            </w:r>
+          </w:p>
+        </w:tc>
+        <w:tc>
+          <w:tcPr>
+            <w:tcW w:w="3008" w:type="dxa"/>
+          </w:tcPr>
+          <w:p>
+            <w:pPr>
+              <w:cnfStyle w:val="100000000000" w:firstRow="1" w:lastRow="0" w:firstColumn="0" w:lastColumn="0" w:oddVBand="0" w:evenVBand="0" w:oddHBand="0" w:evenHBand="0" w:firstRowFirstColumn="0" w:firstRowLastColumn="0" w:lastRowFirstColumn="0" w:lastRowLastColumn="0"/>
+            </w:pPr>
+            <w:r>
+              <w:t>Test</w:t>
+            </w:r>
+          </w:p>
+        </w:tc>
+        <w:tc>
+          <w:tcPr>
+            <w:tcW w:w="1530" w:type="dxa"/>
+          </w:tcPr>
+          <w:p>
+            <w:pPr>
+              <w:cnfStyle w:val="100000000000" w:firstRow="1" w:lastRow="0" w:firstColumn="0" w:lastColumn="0" w:oddVBand="0" w:evenVBand="0" w:oddHBand="0" w:evenHBand="0" w:firstRowFirstColumn="0" w:firstRowLastColumn="0" w:lastRowFirstColumn="0" w:lastRowLastColumn="0"/>
+            </w:pPr>
+            <w:r>
+              <w:t>Risk</w:t>
+            </w:r>
+          </w:p>
+        </w:tc>
+      </w:tr>
+      <w:tr>
+        <w:trPr>
+          <w:cnfStyle w:val="000000100000" w:firstRow="0" w:lastRow="0" w:firstColumn="0" w:lastColumn="0" w:oddVBand="0" w:evenVBand="0" w:oddHBand="1" w:evenHBand="0" w:firstRowFirstColumn="0" w:firstRowLastColumn="0" w:lastRowFirstColumn="0" w:lastRowLastColumn="0"/>
+          <w:trHeight w:val="790"/>
+        </w:trPr>
+        <w:tc>
+          <w:tcPr>
+            <w:cnfStyle w:val="001000000000" w:firstRow="0" w:lastRow="0" w:firstColumn="1" w:lastColumn="0" w:oddVBand="0" w:evenVBand="0" w:oddHBand="0" w:evenHBand="0" w:firstRowFirstColumn="0" w:firstRowLastColumn="0" w:lastRowFirstColumn="0" w:lastRowLastColumn="0"/>
+            <w:tcW w:w="957" w:type="dxa"/>
+          </w:tcPr>
+          <w:p>
+            <w:r>
+              <w:t>SUI1</w:t>
+            </w:r>
+          </w:p>
+        </w:tc>
+        <w:tc>
+          <w:tcPr>
+            <w:tcW w:w="2464" w:type="dxa"/>
+          </w:tcPr>
+          <w:p>
+            <w:pPr>
+              <w:pStyle w:val="ListParagraph"/>
+              <w:numPr>
+                <w:ilvl w:val="0"/>
+                <w:numId w:val="1"/>
+              </w:numPr>
+              <w:jc w:val="left"/>
+              <w:cnfStyle w:val="000000100000" w:firstRow="0" w:lastRow="0" w:firstColumn="0" w:lastColumn="0" w:oddVBand="0" w:evenVBand="0" w:oddHBand="1" w:evenHBand="0" w:firstRowFirstColumn="0" w:firstRowLastColumn="0" w:lastRowFirstColumn="0" w:lastRowLastColumn="0"/>
+            </w:pPr>
+            <w:r>
+              <w:t>Button Presses</w:t>
+            </w:r>
+          </w:p>
+          <w:p>
+            <w:pPr>
+              <w:pStyle w:val="ListParagraph"/>
+              <w:numPr>
+                <w:ilvl w:val="0"/>
+                <w:numId w:val="1"/>
+              </w:numPr>
+              <w:jc w:val="left"/>
+              <w:cnfStyle w:val="000000100000" w:firstRow="0" w:lastRow="0" w:firstColumn="0" w:lastColumn="0" w:oddVBand="0" w:evenVBand="0" w:oddHBand="1" w:evenHBand="0" w:firstRowFirstColumn="0" w:firstRowLastColumn="0" w:lastRowFirstColumn="0" w:lastRowLastColumn="0"/>
+            </w:pPr>
+            <w:r>
+              <w:t>Text Fields</w:t>
+            </w:r>
+          </w:p>
+        </w:tc>
+        <w:tc>
+          <w:tcPr>
+            <w:tcW w:w="2702" w:type="dxa"/>
+          </w:tcPr>
+          <w:p>
+            <w:pPr>
+              <w:pStyle w:val="ListParagraph"/>
+              <w:numPr>
+                <w:ilvl w:val="0"/>
+                <w:numId w:val="1"/>
+              </w:numPr>
+              <w:jc w:val="left"/>
+              <w:cnfStyle w:val="000000100000" w:firstRow="0" w:lastRow="0" w:firstColumn="0" w:lastColumn="0" w:oddVBand="0" w:evenVBand="0" w:oddHBand="1" w:evenHBand="0" w:firstRowFirstColumn="0" w:firstRowLastColumn="0" w:lastRowFirstColumn="0" w:lastRowLastColumn="0"/>
+            </w:pPr>
+            <w:r>
+              <w:t>Updates display with correct results</w:t>
+            </w:r>
+          </w:p>
+          <w:p>
+            <w:pPr>
+              <w:pStyle w:val="ListParagraph"/>
+              <w:numPr>
+                <w:ilvl w:val="0"/>
+                <w:numId w:val="1"/>
+              </w:numPr>
+              <w:jc w:val="left"/>
+              <w:cnfStyle w:val="000000100000" w:firstRow="0" w:lastRow="0" w:firstColumn="0" w:lastColumn="0" w:oddVBand="0" w:evenVBand="0" w:oddHBand="1" w:evenHBand="0" w:firstRowFirstColumn="0" w:firstRowLastColumn="0" w:lastRowFirstColumn="0" w:lastRowLastColumn="0"/>
+            </w:pPr>
+            <w:r>
+              <w:t>Navigating between menus is easy. (This output is subjective)</w:t>
+            </w:r>
+          </w:p>
+        </w:tc>
+        <w:tc>
+          <w:tcPr>
+            <w:tcW w:w="3008" w:type="dxa"/>
+          </w:tcPr>
+          <w:p>
+            <w:pPr>
+              <w:pStyle w:val="ListParagraph"/>
+              <w:numPr>
+                <w:ilvl w:val="0"/>
+                <w:numId w:val="1"/>
+              </w:numPr>
+              <w:jc w:val="left"/>
+              <w:cnfStyle w:val="000000100000" w:firstRow="0" w:lastRow="0" w:firstColumn="0" w:lastColumn="0" w:oddVBand="0" w:evenVBand="0" w:oddHBand="1" w:evenHBand="0" w:firstRowFirstColumn="0" w:firstRowLastColumn="0" w:lastRowFirstColumn="0" w:lastRowLastColumn="0"/>
+            </w:pPr>
+            <w:r>
+              <w:t>Test individual units</w:t>
+            </w:r>
+          </w:p>
+          <w:p>
+            <w:pPr>
+              <w:pStyle w:val="ListParagraph"/>
+              <w:numPr>
+                <w:ilvl w:val="0"/>
+                <w:numId w:val="1"/>
+              </w:numPr>
+              <w:jc w:val="left"/>
+              <w:cnfStyle w:val="000000100000" w:firstRow="0" w:lastRow="0" w:firstColumn="0" w:lastColumn="0" w:oddVBand="0" w:evenVBand="0" w:oddHBand="1" w:evenHBand="0" w:firstRowFirstColumn="0" w:firstRowLastColumn="0" w:lastRowFirstColumn="0" w:lastRowLastColumn="0"/>
+            </w:pPr>
+            <w:r>
+              <w:t>Tester navigates the menus by clicking the tabs.</w:t>
+            </w:r>
+          </w:p>
+        </w:tc>
+        <w:tc>
+          <w:tcPr>
+            <w:tcW w:w="1530" w:type="dxa"/>
+          </w:tcPr>
+          <w:p>
+            <w:pPr>
+              <w:jc w:val="center"/>
+              <w:cnfStyle w:val="000000100000" w:firstRow="0" w:lastRow="0" w:firstColumn="0" w:lastColumn="0" w:oddVBand="0" w:evenVBand="0" w:oddHBand="1" w:evenHBand="0" w:firstRowFirstColumn="0" w:firstRowLastColumn="0" w:lastRowFirstColumn="0" w:lastRowLastColumn="0"/>
+            </w:pPr>
+            <w:r>
+              <w:t>Moderate – 3</w:t>
+            </w:r>
+          </w:p>
+        </w:tc>
+      </w:tr>
+      <w:bookmarkEnd w:id="0"/>
+    </w:tbl>
+    <w:p/>
+    <w:p>
+      <w:pPr>
+        <w:pStyle w:val="Heading2"/>
+      </w:pPr>
+      <w:r>
+        <w:t>Controller Subsystem</w:t>
+      </w:r>
+    </w:p>
+    <w:tbl>
+      <w:tblPr>
+        <w:tblStyle w:val="LightShading-Accent5"/>
+        <w:tblW w:w="10864" w:type="dxa"/>
+        <w:tblInd w:w="-720" w:type="dxa"/>
+        <w:tblLayout w:type="fixed"/>
+        <w:tblLook w:val="04A0" w:firstRow="1" w:lastRow="0" w:firstColumn="1" w:lastColumn="0" w:noHBand="0" w:noVBand="1"/>
+      </w:tblPr>
+      <w:tblGrid>
+        <w:gridCol w:w="1008"/>
+        <w:gridCol w:w="2412"/>
+        <w:gridCol w:w="2516"/>
+        <w:gridCol w:w="3136"/>
+        <w:gridCol w:w="1792"/>
+      </w:tblGrid>
+      <w:tr>
+        <w:trPr>
+          <w:cnfStyle w:val="100000000000" w:firstRow="1" w:lastRow="0" w:firstColumn="0" w:lastColumn="0" w:oddVBand="0" w:evenVBand="0" w:oddHBand="0" w:evenHBand="0" w:firstRowFirstColumn="0" w:firstRowLastColumn="0" w:lastRowFirstColumn="0" w:lastRowLastColumn="0"/>
+          <w:trHeight w:val="790"/>
+        </w:trPr>
+        <w:tc>
+          <w:tcPr>
+            <w:cnfStyle w:val="001000000000" w:firstRow="0" w:lastRow="0" w:firstColumn="1" w:lastColumn="0" w:oddVBand="0" w:evenVBand="0" w:oddHBand="0" w:evenHBand="0" w:firstRowFirstColumn="0" w:firstRowLastColumn="0" w:lastRowFirstColumn="0" w:lastRowLastColumn="0"/>
+            <w:tcW w:w="1008" w:type="dxa"/>
+          </w:tcPr>
+          <w:p>
+            <w:r>
+              <w:t>Test ID</w:t>
+            </w:r>
+          </w:p>
+        </w:tc>
+        <w:tc>
+          <w:tcPr>
+            <w:tcW w:w="2412" w:type="dxa"/>
+          </w:tcPr>
+          <w:p>
+            <w:pPr>
+              <w:cnfStyle w:val="100000000000" w:firstRow="1" w:lastRow="0" w:firstColumn="0" w:lastColumn="0" w:oddVBand="0" w:evenVBand="0" w:oddHBand="0" w:evenHBand="0" w:firstRowFirstColumn="0" w:firstRowLastColumn="0" w:lastRowFirstColumn="0" w:lastRowLastColumn="0"/>
+            </w:pPr>
+            <w:r>
+              <w:t>Input</w:t>
+            </w:r>
+          </w:p>
+        </w:tc>
+        <w:tc>
+          <w:tcPr>
+            <w:tcW w:w="2516" w:type="dxa"/>
+          </w:tcPr>
+          <w:p>
+            <w:pPr>
+              <w:cnfStyle w:val="100000000000" w:firstRow="1" w:lastRow="0" w:firstColumn="0" w:lastColumn="0" w:oddVBand="0" w:evenVBand="0" w:oddHBand="0" w:evenHBand="0" w:firstRowFirstColumn="0" w:firstRowLastColumn="0" w:lastRowFirstColumn="0" w:lastRowLastColumn="0"/>
+            </w:pPr>
+            <w:r>
+              <w:t>Expected Output/Action</w:t>
+            </w:r>
+          </w:p>
+        </w:tc>
+        <w:tc>
+          <w:tcPr>
+            <w:tcW w:w="3136" w:type="dxa"/>
+          </w:tcPr>
+          <w:p>
+            <w:pPr>
+              <w:cnfStyle w:val="100000000000" w:firstRow="1" w:lastRow="0" w:firstColumn="0" w:lastColumn="0" w:oddVBand="0" w:evenVBand="0" w:oddHBand="0" w:evenHBand="0" w:firstRowFirstColumn="0" w:firstRowLastColumn="0" w:lastRowFirstColumn="0" w:lastRowLastColumn="0"/>
+            </w:pPr>
+            <w:r>
+              <w:t>Test</w:t>
+            </w:r>
+          </w:p>
+        </w:tc>
+        <w:tc>
+          <w:tcPr>
+            <w:tcW w:w="1792" w:type="dxa"/>
+          </w:tcPr>
+          <w:p>
+            <w:pPr>
+              <w:cnfStyle w:val="100000000000" w:firstRow="1" w:lastRow="0" w:firstColumn="0" w:lastColumn="0" w:oddVBand="0" w:evenVBand="0" w:oddHBand="0" w:evenHBand="0" w:firstRowFirstColumn="0" w:firstRowLastColumn="0" w:lastRowFirstColumn="0" w:lastRowLastColumn="0"/>
+            </w:pPr>
+            <w:r>
+              <w:t>Risk</w:t>
+            </w:r>
+          </w:p>
+        </w:tc>
+      </w:tr>
+      <w:tr>
+        <w:trPr>
+          <w:cnfStyle w:val="000000100000" w:firstRow="0" w:lastRow="0" w:firstColumn="0" w:lastColumn="0" w:oddVBand="0" w:evenVBand="0" w:oddHBand="1" w:evenHBand="0" w:firstRowFirstColumn="0" w:firstRowLastColumn="0" w:lastRowFirstColumn="0" w:lastRowLastColumn="0"/>
+          <w:trHeight w:val="790"/>
+        </w:trPr>
+        <w:tc>
+          <w:tcPr>
+            <w:cnfStyle w:val="001000000000" w:firstRow="0" w:lastRow="0" w:firstColumn="1" w:lastColumn="0" w:oddVBand="0" w:evenVBand="0" w:oddHBand="0" w:evenHBand="0" w:firstRowFirstColumn="0" w:firstRowLastColumn="0" w:lastRowFirstColumn="0" w:lastRowLastColumn="0"/>
+            <w:tcW w:w="1008" w:type="dxa"/>
+          </w:tcPr>
+          <w:p>
+            <w:r>
+              <w:t>SUI2</w:t>
+            </w:r>
+          </w:p>
+        </w:tc>
+        <w:tc>
+          <w:tcPr>
+            <w:tcW w:w="2412" w:type="dxa"/>
+          </w:tcPr>
+          <w:p>
+            <w:pPr>
+              <w:pStyle w:val="ListParagraph"/>
+              <w:numPr>
+                <w:ilvl w:val="0"/>
+                <w:numId w:val="1"/>
+              </w:numPr>
+              <w:jc w:val="left"/>
+              <w:cnfStyle w:val="000000100000" w:firstRow="0" w:lastRow="0" w:firstColumn="0" w:lastColumn="0" w:oddVBand="0" w:evenVBand="0" w:oddHBand="1" w:evenHBand="0" w:firstRowFirstColumn="0" w:firstRowLastColumn="0" w:lastRowFirstColumn="0" w:lastRowLastColumn="0"/>
+            </w:pPr>
+            <w:r>
+              <w:t>String File</w:t>
+            </w:r>
+          </w:p>
+          <w:p>
+            <w:pPr>
+              <w:pStyle w:val="ListParagraph"/>
+              <w:numPr>
+                <w:ilvl w:val="0"/>
+                <w:numId w:val="1"/>
+              </w:numPr>
+              <w:jc w:val="left"/>
+              <w:cnfStyle w:val="000000100000" w:firstRow="0" w:lastRow="0" w:firstColumn="0" w:lastColumn="0" w:oddVBand="0" w:evenVBand="0" w:oddHBand="1" w:evenHBand="0" w:firstRowFirstColumn="0" w:firstRowLastColumn="0" w:lastRowFirstColumn="0" w:lastRowLastColumn="0"/>
+            </w:pPr>
+            <w:r>
+              <w:t>Names</w:t>
+            </w:r>
+            <w:r>
+              <w:t xml:space="preserve"> </w:t>
+            </w:r>
+            <w:r>
+              <w:t>Object Files</w:t>
+            </w:r>
+          </w:p>
+        </w:tc>
+        <w:tc>
+          <w:tcPr>
+            <w:tcW w:w="2516" w:type="dxa"/>
+          </w:tcPr>
+          <w:p>
+            <w:pPr>
+              <w:pStyle w:val="ListParagraph"/>
+              <w:numPr>
+                <w:ilvl w:val="0"/>
+                <w:numId w:val="1"/>
+              </w:numPr>
+              <w:jc w:val="left"/>
+              <w:cnfStyle w:val="000000100000" w:firstRow="0" w:lastRow="0" w:firstColumn="0" w:lastColumn="0" w:oddVBand="0" w:evenVBand="0" w:oddHBand="1" w:evenHBand="0" w:firstRowFirstColumn="0" w:firstRowLastColumn="0" w:lastRowFirstColumn="0" w:lastRowLastColumn="0"/>
+            </w:pPr>
+            <w:r>
+              <w:t>Makes the proper load and save requests with the correct info.</w:t>
+            </w:r>
+          </w:p>
+        </w:tc>
+        <w:tc>
+          <w:tcPr>
+            <w:tcW w:w="3136" w:type="dxa"/>
+          </w:tcPr>
+          <w:p>
+            <w:pPr>
+              <w:pStyle w:val="ListParagraph"/>
+              <w:numPr>
+                <w:ilvl w:val="0"/>
+                <w:numId w:val="1"/>
+              </w:numPr>
+              <w:jc w:val="left"/>
+              <w:cnfStyle w:val="000000100000" w:firstRow="0" w:lastRow="0" w:firstColumn="0" w:lastColumn="0" w:oddVBand="0" w:evenVBand="0" w:oddHBand="1" w:evenHBand="0" w:firstRowFirstColumn="0" w:firstRowLastColumn="0" w:lastRowFirstColumn="0" w:lastRowLastColumn="0"/>
+            </w:pPr>
+            <w:r>
+              <w:t>Check how the subsystem handles correct and incorrect data.</w:t>
+            </w:r>
+          </w:p>
+        </w:tc>
+        <w:tc>
+          <w:tcPr>
+            <w:tcW w:w="1792" w:type="dxa"/>
+          </w:tcPr>
+          <w:p>
+            <w:pPr>
+              <w:jc w:val="center"/>
+              <w:cnfStyle w:val="000000100000" w:firstRow="0" w:lastRow="0" w:firstColumn="0" w:lastColumn="0" w:oddVBand="0" w:evenVBand="0" w:oddHBand="1" w:evenHBand="0" w:firstRowFirstColumn="0" w:firstRowLastColumn="0" w:lastRowFirstColumn="0" w:lastRowLastColumn="0"/>
+            </w:pPr>
+            <w:r>
+              <w:t>Critical – 1</w:t>
+            </w:r>
+          </w:p>
+        </w:tc>
+      </w:tr>
+    </w:tbl>
+    <w:p/>
     <w:sectPr>
       <w:pgSz w:w="12240" w:h="15840"/>
       <w:pgMar w:top="1440" w:right="1440" w:bottom="1440" w:left="1440" w:header="720" w:footer="720" w:gutter="0"/>

</xml_diff>